<commit_message>
edited and renamed anaconda 41 files
</commit_message>
<xml_diff>
--- a/Anaconda_win7/Anaconda41/Anaconda_Win7_Setup_for_Default-Py35_wPY27.docx
+++ b/Anaconda_win7/Anaconda41/Anaconda_Win7_Setup_for_Default-Py35_wPY27.docx
@@ -111,19 +111,77 @@
               <w:t>Warning!</w:t>
             </w:r>
             <w:r>
-              <w:t xml:space="preserve">  -- This content added to this file on 1/1/2017.  </w:t>
+              <w:t xml:space="preserve">  -- This c</w:t>
+            </w:r>
+            <w:r>
+              <w:t>ontent added/updated on 1/25/2017</w:t>
+            </w:r>
+            <w:r>
+              <w:t xml:space="preserve">.  </w:t>
             </w:r>
           </w:p>
           <w:p/>
           <w:p>
             <w:r>
-              <w:t xml:space="preserve">The environment in this document worked for about 3 months (9/2016 – 12/2016).  Then randomly, Spyder stopped working.  Research suggests that using “conda update –all” may have resulted in some incompatibilities in the Python 3.5 environment which was also the root environment and that this may have disabled Spyder.  Worse, running “conda update –all” on that environment (as part of </w:t>
+              <w:t xml:space="preserve">The intent of this document was to provide a doc that combines some learning, some instruction, and some automation to re-create the Anaconda 4.1 setup built to work in Python 3.5 with additional environments to replicate what was in the Python 2.7 </w:t>
+            </w:r>
+            <w:proofErr w:type="spellStart"/>
+            <w:r>
+              <w:t>envrionment</w:t>
+            </w:r>
+            <w:proofErr w:type="spellEnd"/>
+            <w:r>
+              <w:t xml:space="preserve"> for the “MIT Big Data and Social Analytics” class of 2016.  It may still be possible to use this document that way for Anaconda 4.1, but changes since this document was written have introduced risk that some packages may not play together if/when seemingly unrelated packages are updated.  More up-to-date content is planned </w:t>
             </w:r>
             <w:r>
-              <w:t xml:space="preserve">the </w:t>
+              <w:t>for the future (after 4.3 release of Anaconda).</w:t>
             </w:r>
+          </w:p>
+          <w:p>
+            <w:bookmarkStart w:id="0" w:name="_GoBack"/>
+            <w:bookmarkEnd w:id="0"/>
+          </w:p>
+          <w:p>
             <w:r>
-              <w:t xml:space="preserve">debugging effort) destroyed the environment (as per this </w:t>
+              <w:t xml:space="preserve">Content added as of 1/4/2017: </w:t>
+            </w:r>
+          </w:p>
+          <w:p/>
+          <w:p>
+            <w:r>
+              <w:t xml:space="preserve">The environment in this document worked for about 3 months (9/2016 – 12/2016).  Then randomly, </w:t>
+            </w:r>
+            <w:proofErr w:type="spellStart"/>
+            <w:r>
+              <w:t>Spyder</w:t>
+            </w:r>
+            <w:proofErr w:type="spellEnd"/>
+            <w:r>
+              <w:t xml:space="preserve"> stopped working.  Research suggests that using “</w:t>
+            </w:r>
+            <w:proofErr w:type="spellStart"/>
+            <w:r>
+              <w:t>conda</w:t>
+            </w:r>
+            <w:proofErr w:type="spellEnd"/>
+            <w:r>
+              <w:t xml:space="preserve"> update –all” may have resulted in some incompatibilities in the Python 3.5 environment which was also the root environment and that this may have disabled </w:t>
+            </w:r>
+            <w:proofErr w:type="spellStart"/>
+            <w:r>
+              <w:t>Spyder</w:t>
+            </w:r>
+            <w:proofErr w:type="spellEnd"/>
+            <w:r>
+              <w:t>.  Worse, running “</w:t>
+            </w:r>
+            <w:proofErr w:type="spellStart"/>
+            <w:r>
+              <w:t>conda</w:t>
+            </w:r>
+            <w:proofErr w:type="spellEnd"/>
+            <w:r>
+              <w:t xml:space="preserve"> update –all” on that environment (as part of debugging effort) destroyed the environment (as per this </w:t>
             </w:r>
             <w:hyperlink r:id="rId7" w:history="1">
               <w:r>
@@ -134,22 +192,93 @@
               </w:r>
             </w:hyperlink>
             <w:r>
-              <w:t>).  Use this command with caution and/or look into ways to test updates in pieces and check them if you wish to avoid the pain the author just went through to fix his environment.</w:t>
+              <w:t xml:space="preserve">).  Use this command </w:t>
+            </w:r>
+            <w:r>
+              <w:t xml:space="preserve">on this type of installation </w:t>
+            </w:r>
+            <w:r>
+              <w:t>with</w:t>
+            </w:r>
+            <w:r>
+              <w:t xml:space="preserve"> caution</w:t>
+            </w:r>
+            <w:r>
+              <w:t>.</w:t>
+            </w:r>
+            <w:r>
+              <w:t xml:space="preserve">  These instructions were tested on Anaconda 4.1.  Ana</w:t>
+            </w:r>
+            <w:r>
+              <w:t>conda 4.2 is now out and presents some easier alternatives to what is in this file with respect to setup of the environment.</w:t>
             </w:r>
           </w:p>
           <w:p/>
           <w:p>
             <w:r>
-              <w:t xml:space="preserve">The intent of this document was to provide a doc that combines some learning, some instruction, and some automation to re-create the Anaconda 4.1 setup built to work in Python 3.5 with additional environments to replicate what was in the Python 2.7 envrionment for the “MIT Big Data and Social Analytics” class of 2016.  It may still be possible to use this document that way for Anaconda 4.1, but changes since this document was written have introduced risk that some packages may not play together if/when seemingly unrelated packages are updated.  </w:t>
+              <w:rPr>
+                <w:b/>
+              </w:rPr>
+              <w:t>Updates:</w:t>
+            </w:r>
+            <w:r>
+              <w:rPr>
+                <w:b/>
+              </w:rPr>
+              <w:t xml:space="preserve">  </w:t>
+            </w:r>
+            <w:r>
+              <w:t>This has not been fully tested on this environment, but it is now believed that if right after installation of each environment, you first run these commands, the aforementioned problem should be avoided.  Do this in your root environment and on each environment you add before doing other updates or adding new packages to them:</w:t>
+            </w:r>
+          </w:p>
+          <w:p/>
+          <w:p>
+            <w:proofErr w:type="spellStart"/>
+            <w:r>
+              <w:t>conda</w:t>
+            </w:r>
+            <w:proofErr w:type="spellEnd"/>
+            <w:r>
+              <w:t xml:space="preserve"> update </w:t>
+            </w:r>
+            <w:proofErr w:type="spellStart"/>
+            <w:r>
+              <w:t>conda</w:t>
+            </w:r>
+            <w:proofErr w:type="spellEnd"/>
+          </w:p>
+          <w:p>
+            <w:proofErr w:type="spellStart"/>
+            <w:r>
+              <w:t>conda</w:t>
+            </w:r>
+            <w:proofErr w:type="spellEnd"/>
+            <w:r>
+              <w:t xml:space="preserve"> update –all</w:t>
             </w:r>
           </w:p>
           <w:p/>
           <w:p>
             <w:r>
-              <w:t>More up-to-date content is planned for the future.</w:t>
+              <w:t>The first command ensures just the Anaconda packages are up to date</w:t>
             </w:r>
-            <w:bookmarkStart w:id="0" w:name="_GoBack"/>
-            <w:bookmarkEnd w:id="0"/>
+          </w:p>
+          <w:p>
+            <w:r>
+              <w:t>Then the second should be able to update all else in your environment</w:t>
+            </w:r>
+          </w:p>
+          <w:p/>
+          <w:p>
+            <w:r>
+              <w:t>Check the scripts and command lists provided in these instructions before you begin and remove Wikipedia from the list of packages to install.  Wikipedia worked for Python 2.7 as of September 2016.  It corrupted BeautifulSoup4 during an attempt to update the environment in late December 2016.  Safest course for now may be to install it to the 3.5 environment only and update it there but this has not been tested.  If you don’t need it, simply leave it out.</w:t>
+            </w:r>
+          </w:p>
+          <w:p/>
+          <w:p>
+            <w:r>
+              <w:t>Process documented below was originally run using Anaconda 4.1 for Python 3.5</w:t>
+            </w:r>
           </w:p>
         </w:tc>
       </w:tr>
@@ -171,7 +300,15 @@
         <w:t xml:space="preserve">, I currently have </w:t>
       </w:r>
       <w:r>
-        <w:t>three Notebook creation options as shown in the screenshot below.  Python “[default]” and “[conda Root]” are really both pointers</w:t>
+        <w:t>three Notebook creation options as shown in the screenshot below.  Python “[default]” and “[</w:t>
+      </w:r>
+      <w:proofErr w:type="spellStart"/>
+      <w:r>
+        <w:t>conda</w:t>
+      </w:r>
+      <w:proofErr w:type="spellEnd"/>
+      <w:r>
+        <w:t xml:space="preserve"> Root]” are really both pointers</w:t>
       </w:r>
       <w:r>
         <w:t xml:space="preserve"> </w:t>
@@ -186,7 +323,37 @@
         <w:t xml:space="preserve">environment </w:t>
       </w:r>
       <w:r>
-        <w:t>(creating Python 3.5 Noteboks) while “conda env: Python27” uses its own separate environment to create Python 2.7 nobebooks.</w:t>
+        <w:t xml:space="preserve">(creating Python 3.5 </w:t>
+      </w:r>
+      <w:proofErr w:type="spellStart"/>
+      <w:r>
+        <w:t>Noteboks</w:t>
+      </w:r>
+      <w:proofErr w:type="spellEnd"/>
+      <w:r>
+        <w:t>) while “</w:t>
+      </w:r>
+      <w:proofErr w:type="spellStart"/>
+      <w:r>
+        <w:t>conda</w:t>
+      </w:r>
+      <w:proofErr w:type="spellEnd"/>
+      <w:r>
+        <w:t xml:space="preserve"> </w:t>
+      </w:r>
+      <w:proofErr w:type="spellStart"/>
+      <w:r>
+        <w:t>env</w:t>
+      </w:r>
+      <w:proofErr w:type="spellEnd"/>
+      <w:r>
+        <w:t>: Python27” uses its own separate envi</w:t>
+      </w:r>
+      <w:r>
+        <w:t>ronment to create Python 2.7 not</w:t>
+      </w:r>
+      <w:r>
+        <w:t>ebooks.</w:t>
       </w:r>
       <w:r>
         <w:t xml:space="preserve">  </w:t>
@@ -200,10 +367,26 @@
         <w:t>The setup shown in this document, if followed exactly, will result in</w:t>
       </w:r>
       <w:r>
-        <w:t xml:space="preserve"> Spyder and othe</w:t>
-      </w:r>
-      <w:r>
-        <w:t xml:space="preserve">r Non-Jupyter python tools </w:t>
+        <w:t xml:space="preserve"> </w:t>
+      </w:r>
+      <w:proofErr w:type="spellStart"/>
+      <w:r>
+        <w:t>Spyder</w:t>
+      </w:r>
+      <w:proofErr w:type="spellEnd"/>
+      <w:r>
+        <w:t xml:space="preserve"> and othe</w:t>
+      </w:r>
+      <w:r>
+        <w:t>r Non-</w:t>
+      </w:r>
+      <w:proofErr w:type="spellStart"/>
+      <w:r>
+        <w:t>Jupyter</w:t>
+      </w:r>
+      <w:proofErr w:type="spellEnd"/>
+      <w:r>
+        <w:t xml:space="preserve"> python tools </w:t>
       </w:r>
       <w:r>
         <w:t>run</w:t>
@@ -215,7 +398,15 @@
         <w:t xml:space="preserve"> 3.5</w:t>
       </w:r>
       <w:r>
-        <w:t xml:space="preserve"> by default while Jupyter will allow the creation</w:t>
+        <w:t xml:space="preserve"> by default while </w:t>
+      </w:r>
+      <w:proofErr w:type="spellStart"/>
+      <w:r>
+        <w:t>Jupyter</w:t>
+      </w:r>
+      <w:proofErr w:type="spellEnd"/>
+      <w:r>
+        <w:t xml:space="preserve"> will allow the creation</w:t>
       </w:r>
       <w:r>
         <w:t xml:space="preserve">, </w:t>
@@ -227,7 +418,11 @@
         <w:t>, and run</w:t>
       </w:r>
       <w:r>
-        <w:t xml:space="preserve">ning of </w:t>
+        <w:t xml:space="preserve">ning </w:t>
+      </w:r>
+      <w:proofErr w:type="gramStart"/>
+      <w:r>
+        <w:t xml:space="preserve">of </w:t>
       </w:r>
       <w:r>
         <w:t xml:space="preserve"> </w:t>
@@ -236,7 +431,11 @@
         <w:t>n</w:t>
       </w:r>
       <w:r>
-        <w:t xml:space="preserve">otebooks in both </w:t>
+        <w:t>otebooks</w:t>
+      </w:r>
+      <w:proofErr w:type="gramEnd"/>
+      <w:r>
+        <w:t xml:space="preserve"> in both </w:t>
       </w:r>
       <w:r>
         <w:t xml:space="preserve">Python </w:t>
@@ -474,7 +673,7 @@
           <v:shape id="_x0000_i1025" type="#_x0000_t75" style="width:77.25pt;height:50.25pt" o:ole="">
             <v:imagedata r:id="rId10" o:title=""/>
           </v:shape>
-          <o:OLEObject Type="Embed" ProgID="Package" ShapeID="_x0000_i1025" DrawAspect="Icon" ObjectID="_1546848442" r:id="rId11"/>
+          <o:OLEObject Type="Embed" ProgID="Package" ShapeID="_x0000_i1025" DrawAspect="Icon" ObjectID="_1546851036" r:id="rId11"/>
         </w:object>
       </w:r>
     </w:p>
@@ -598,7 +797,15 @@
         </w:numPr>
       </w:pPr>
       <w:r>
-        <w:t>Make sure to remove any extra environments you create except the one for “biopython” which is small and useful for testing</w:t>
+        <w:t>Make sure to remove any extra environments you create except the one for “</w:t>
+      </w:r>
+      <w:proofErr w:type="spellStart"/>
+      <w:r>
+        <w:t>biopython</w:t>
+      </w:r>
+      <w:proofErr w:type="spellEnd"/>
+      <w:r>
+        <w:t>” which is small and useful for testing</w:t>
       </w:r>
     </w:p>
     <w:p>
@@ -637,7 +844,15 @@
         </w:numPr>
       </w:pPr>
       <w:r>
-        <w:t>If you take the test drive as indicated above, as you go through the steps below you will see a biopython environment listed with the name you gave it during the test drive.  If not, you will not see one (having just a root and Python 27 environment once you create it).</w:t>
+        <w:t xml:space="preserve">If you take the test drive as indicated above, as you go through the steps below you will see a </w:t>
+      </w:r>
+      <w:proofErr w:type="spellStart"/>
+      <w:r>
+        <w:t>biopython</w:t>
+      </w:r>
+      <w:proofErr w:type="spellEnd"/>
+      <w:r>
+        <w:t xml:space="preserve"> environment listed with the name you gave it during the test drive.  If not, you will not see one (having just a root and Python 27 environment once you create it).</w:t>
       </w:r>
     </w:p>
     <w:p>
@@ -716,7 +931,6 @@
         <w:rPr>
           <w:noProof/>
         </w:rPr>
-        <w:lastRenderedPageBreak/>
         <w:drawing>
           <wp:inline distT="0" distB="0" distL="0" distR="0">
             <wp:extent cx="2720695" cy="1933575"/>
@@ -796,12 +1010,28 @@
       <w:r>
         <w:t xml:space="preserve">Command:    </w:t>
       </w:r>
-      <w:r>
-        <w:rPr>
-          <w:rFonts w:ascii="Courier New" w:hAnsi="Courier New" w:cs="Courier New"/>
-        </w:rPr>
-        <w:t>conda info --envs</w:t>
-      </w:r>
+      <w:proofErr w:type="spellStart"/>
+      <w:r>
+        <w:rPr>
+          <w:rFonts w:ascii="Courier New" w:hAnsi="Courier New" w:cs="Courier New"/>
+        </w:rPr>
+        <w:t>conda</w:t>
+      </w:r>
+      <w:proofErr w:type="spellEnd"/>
+      <w:r>
+        <w:rPr>
+          <w:rFonts w:ascii="Courier New" w:hAnsi="Courier New" w:cs="Courier New"/>
+        </w:rPr>
+        <w:t xml:space="preserve"> info --</w:t>
+      </w:r>
+      <w:proofErr w:type="spellStart"/>
+      <w:r>
+        <w:rPr>
+          <w:rFonts w:ascii="Courier New" w:hAnsi="Courier New" w:cs="Courier New"/>
+        </w:rPr>
+        <w:t>envs</w:t>
+      </w:r>
+      <w:proofErr w:type="spellEnd"/>
     </w:p>
     <w:p>
       <w:pPr>
@@ -964,7 +1194,6 @@
         <w:pStyle w:val="ListParagraph"/>
       </w:pPr>
       <w:r>
-        <w:lastRenderedPageBreak/>
         <w:t>Note:  After adding Python27 using file provided in this walkthrough, you may see more icons.  This is a harmless side-effect of creating a secondary environment with almost all of the packages of root in it.</w:t>
       </w:r>
     </w:p>
@@ -1023,7 +1252,7 @@
           <v:shape id="_x0000_i1026" type="#_x0000_t75" style="width:77.25pt;height:50.25pt" o:ole="">
             <v:imagedata r:id="rId17" o:title=""/>
           </v:shape>
-          <o:OLEObject Type="Embed" ProgID="Package" ShapeID="_x0000_i1026" DrawAspect="Icon" ObjectID="_1546848443" r:id="rId18"/>
+          <o:OLEObject Type="Embed" ProgID="Package" ShapeID="_x0000_i1026" DrawAspect="Icon" ObjectID="_1546851037" r:id="rId18"/>
         </w:object>
       </w:r>
     </w:p>
@@ -1039,11 +1268,35 @@
       <w:pPr>
         <w:ind w:left="720"/>
       </w:pPr>
-      <w:r>
-        <w:rPr>
-          <w:rFonts w:ascii="Courier New" w:hAnsi="Courier New" w:cs="Courier New"/>
-        </w:rPr>
-        <w:t>conda env create -f C:\</w:t>
+      <w:proofErr w:type="spellStart"/>
+      <w:proofErr w:type="gramStart"/>
+      <w:r>
+        <w:rPr>
+          <w:rFonts w:ascii="Courier New" w:hAnsi="Courier New" w:cs="Courier New"/>
+        </w:rPr>
+        <w:t>conda</w:t>
+      </w:r>
+      <w:proofErr w:type="spellEnd"/>
+      <w:proofErr w:type="gramEnd"/>
+      <w:r>
+        <w:rPr>
+          <w:rFonts w:ascii="Courier New" w:hAnsi="Courier New" w:cs="Courier New"/>
+        </w:rPr>
+        <w:t xml:space="preserve"> </w:t>
+      </w:r>
+      <w:proofErr w:type="spellStart"/>
+      <w:r>
+        <w:rPr>
+          <w:rFonts w:ascii="Courier New" w:hAnsi="Courier New" w:cs="Courier New"/>
+        </w:rPr>
+        <w:t>env</w:t>
+      </w:r>
+      <w:proofErr w:type="spellEnd"/>
+      <w:r>
+        <w:rPr>
+          <w:rFonts w:ascii="Courier New" w:hAnsi="Courier New" w:cs="Courier New"/>
+        </w:rPr>
+        <w:t xml:space="preserve"> create -f C:\</w:t>
       </w:r>
       <w:r>
         <w:rPr>
@@ -1116,11 +1369,19 @@
       <w:r>
         <w:t xml:space="preserve">:  </w:t>
       </w:r>
-      <w:r>
-        <w:rPr>
-          <w:rFonts w:ascii="Courier New" w:hAnsi="Courier New" w:cs="Courier New"/>
-        </w:rPr>
-        <w:t xml:space="preserve">conda info </w:t>
+      <w:proofErr w:type="spellStart"/>
+      <w:r>
+        <w:rPr>
+          <w:rFonts w:ascii="Courier New" w:hAnsi="Courier New" w:cs="Courier New"/>
+        </w:rPr>
+        <w:t>conda</w:t>
+      </w:r>
+      <w:proofErr w:type="spellEnd"/>
+      <w:r>
+        <w:rPr>
+          <w:rFonts w:ascii="Courier New" w:hAnsi="Courier New" w:cs="Courier New"/>
+        </w:rPr>
+        <w:t xml:space="preserve"> info </w:t>
       </w:r>
       <w:r>
         <w:rPr>
@@ -1128,12 +1389,14 @@
         </w:rPr>
         <w:t>–</w:t>
       </w:r>
+      <w:proofErr w:type="spellStart"/>
       <w:r>
         <w:rPr>
           <w:rFonts w:ascii="Courier New" w:hAnsi="Courier New" w:cs="Courier New"/>
         </w:rPr>
         <w:t>envs</w:t>
       </w:r>
+      <w:proofErr w:type="spellEnd"/>
     </w:p>
     <w:p>
       <w:pPr>
@@ -1269,7 +1532,6 @@
         </w:numPr>
       </w:pPr>
       <w:r>
-        <w:lastRenderedPageBreak/>
         <w:t>Other PIP commands will get you the packages we used in class</w:t>
       </w:r>
     </w:p>
@@ -1290,7 +1552,7 @@
           <v:shape id="_x0000_i1027" type="#_x0000_t75" style="width:77.25pt;height:50.25pt" o:ole="">
             <v:imagedata r:id="rId20" o:title=""/>
           </v:shape>
-          <o:OLEObject Type="Embed" ProgID="Package" ShapeID="_x0000_i1027" DrawAspect="Icon" ObjectID="_1546848444" r:id="rId21"/>
+          <o:OLEObject Type="Embed" ProgID="Package" ShapeID="_x0000_i1027" DrawAspect="Icon" ObjectID="_1546851038" r:id="rId21"/>
         </w:object>
       </w:r>
     </w:p>
@@ -1327,11 +1589,19 @@
         </w:rPr>
         <w:t xml:space="preserve"> </w:t>
       </w:r>
-      <w:r>
-        <w:rPr>
-          <w:rFonts w:ascii="Courier New" w:hAnsi="Courier New" w:cs="Courier New"/>
-        </w:rPr>
-        <w:t>conda update –all</w:t>
+      <w:proofErr w:type="spellStart"/>
+      <w:r>
+        <w:rPr>
+          <w:rFonts w:ascii="Courier New" w:hAnsi="Courier New" w:cs="Courier New"/>
+        </w:rPr>
+        <w:t>conda</w:t>
+      </w:r>
+      <w:proofErr w:type="spellEnd"/>
+      <w:r>
+        <w:rPr>
+          <w:rFonts w:ascii="Courier New" w:hAnsi="Courier New" w:cs="Courier New"/>
+        </w:rPr>
+        <w:t xml:space="preserve"> update –all</w:t>
       </w:r>
     </w:p>
     <w:p>
@@ -1377,11 +1647,19 @@
           <w:rFonts w:ascii="Courier New" w:hAnsi="Courier New" w:cs="Courier New"/>
         </w:rPr>
       </w:pPr>
-      <w:r>
-        <w:rPr>
-          <w:rFonts w:ascii="Courier New" w:hAnsi="Courier New" w:cs="Courier New"/>
-        </w:rPr>
-        <w:t>deactivate Python27</w:t>
+      <w:proofErr w:type="gramStart"/>
+      <w:r>
+        <w:rPr>
+          <w:rFonts w:ascii="Courier New" w:hAnsi="Courier New" w:cs="Courier New"/>
+        </w:rPr>
+        <w:t>deactivate</w:t>
+      </w:r>
+      <w:proofErr w:type="gramEnd"/>
+      <w:r>
+        <w:rPr>
+          <w:rFonts w:ascii="Courier New" w:hAnsi="Courier New" w:cs="Courier New"/>
+        </w:rPr>
+        <w:t xml:space="preserve"> Python27</w:t>
       </w:r>
     </w:p>
     <w:p>
@@ -1391,11 +1669,19 @@
           <w:rFonts w:ascii="Courier New" w:hAnsi="Courier New" w:cs="Courier New"/>
         </w:rPr>
       </w:pPr>
-      <w:r>
-        <w:rPr>
-          <w:rFonts w:ascii="Courier New" w:hAnsi="Courier New" w:cs="Courier New"/>
-        </w:rPr>
-        <w:t>activate roo</w:t>
+      <w:proofErr w:type="gramStart"/>
+      <w:r>
+        <w:rPr>
+          <w:rFonts w:ascii="Courier New" w:hAnsi="Courier New" w:cs="Courier New"/>
+        </w:rPr>
+        <w:t>activate</w:t>
+      </w:r>
+      <w:proofErr w:type="gramEnd"/>
+      <w:r>
+        <w:rPr>
+          <w:rFonts w:ascii="Courier New" w:hAnsi="Courier New" w:cs="Courier New"/>
+        </w:rPr>
+        <w:t xml:space="preserve"> roo</w:t>
       </w:r>
       <w:r>
         <w:rPr>
@@ -1411,12 +1697,30 @@
           <w:rFonts w:ascii="Courier New" w:hAnsi="Courier New" w:cs="Courier New"/>
         </w:rPr>
       </w:pPr>
-      <w:r>
-        <w:rPr>
-          <w:rFonts w:ascii="Courier New" w:hAnsi="Courier New" w:cs="Courier New"/>
-        </w:rPr>
-        <w:t>conda info --envs</w:t>
-      </w:r>
+      <w:proofErr w:type="spellStart"/>
+      <w:proofErr w:type="gramStart"/>
+      <w:r>
+        <w:rPr>
+          <w:rFonts w:ascii="Courier New" w:hAnsi="Courier New" w:cs="Courier New"/>
+        </w:rPr>
+        <w:t>conda</w:t>
+      </w:r>
+      <w:proofErr w:type="spellEnd"/>
+      <w:proofErr w:type="gramEnd"/>
+      <w:r>
+        <w:rPr>
+          <w:rFonts w:ascii="Courier New" w:hAnsi="Courier New" w:cs="Courier New"/>
+        </w:rPr>
+        <w:t xml:space="preserve"> info --</w:t>
+      </w:r>
+      <w:proofErr w:type="spellStart"/>
+      <w:r>
+        <w:rPr>
+          <w:rFonts w:ascii="Courier New" w:hAnsi="Courier New" w:cs="Courier New"/>
+        </w:rPr>
+        <w:t>envs</w:t>
+      </w:r>
+      <w:proofErr w:type="spellEnd"/>
     </w:p>
     <w:p>
       <w:pPr>
@@ -1453,7 +1757,7 @@
           <v:shape id="_x0000_i1028" type="#_x0000_t75" style="width:77.25pt;height:50.25pt" o:ole="">
             <v:imagedata r:id="rId22" o:title=""/>
           </v:shape>
-          <o:OLEObject Type="Embed" ProgID="Package" ShapeID="_x0000_i1028" DrawAspect="Icon" ObjectID="_1546848445" r:id="rId23"/>
+          <o:OLEObject Type="Embed" ProgID="Package" ShapeID="_x0000_i1028" DrawAspect="Icon" ObjectID="_1546851039" r:id="rId23"/>
         </w:object>
       </w:r>
     </w:p>
@@ -1493,7 +1797,21 @@
         <w:rPr>
           <w:rFonts w:ascii="Courier New" w:hAnsi="Courier New" w:cs="Courier New"/>
         </w:rPr>
-        <w:t xml:space="preserve">  conda list</w:t>
+        <w:t xml:space="preserve">  </w:t>
+      </w:r>
+      <w:proofErr w:type="spellStart"/>
+      <w:r>
+        <w:rPr>
+          <w:rFonts w:ascii="Courier New" w:hAnsi="Courier New" w:cs="Courier New"/>
+        </w:rPr>
+        <w:t>conda</w:t>
+      </w:r>
+      <w:proofErr w:type="spellEnd"/>
+      <w:r>
+        <w:rPr>
+          <w:rFonts w:ascii="Courier New" w:hAnsi="Courier New" w:cs="Courier New"/>
+        </w:rPr>
+        <w:t xml:space="preserve"> list</w:t>
       </w:r>
     </w:p>
     <w:p>
@@ -1579,7 +1897,23 @@
         </w:numPr>
       </w:pPr>
       <w:r>
-        <w:t xml:space="preserve">The default create env command does not add the environment to your notebook kernels menu (you won’t see a biopython notebook menu item for example even if </w:t>
+        <w:t xml:space="preserve">The default create </w:t>
+      </w:r>
+      <w:proofErr w:type="spellStart"/>
+      <w:r>
+        <w:t>env</w:t>
+      </w:r>
+      <w:proofErr w:type="spellEnd"/>
+      <w:r>
+        <w:t xml:space="preserve"> command does not add the environment to your notebook kernels menu (you won’t see a </w:t>
+      </w:r>
+      <w:proofErr w:type="spellStart"/>
+      <w:r>
+        <w:t>biopython</w:t>
+      </w:r>
+      <w:proofErr w:type="spellEnd"/>
+      <w:r>
+        <w:t xml:space="preserve"> notebook menu item for example even if </w:t>
       </w:r>
       <w:r>
         <w:t>you built that environment during the Anaconda</w:t>
@@ -1606,8 +1940,23 @@
         </w:numPr>
       </w:pPr>
       <w:r>
-        <w:lastRenderedPageBreak/>
-        <w:t>To create an additional environment and hook it up to the Kernels/Notebook menu on Jupyter, you need to use create env syntax like this example (this example assumes that you want Python 3.3 as an additional environment for some reason):</w:t>
+        <w:t xml:space="preserve">To create an additional environment and hook it up to the Kernels/Notebook menu on </w:t>
+      </w:r>
+      <w:proofErr w:type="spellStart"/>
+      <w:r>
+        <w:t>Jupyter</w:t>
+      </w:r>
+      <w:proofErr w:type="spellEnd"/>
+      <w:r>
+        <w:t xml:space="preserve">, you need to use create </w:t>
+      </w:r>
+      <w:proofErr w:type="spellStart"/>
+      <w:r>
+        <w:t>env</w:t>
+      </w:r>
+      <w:proofErr w:type="spellEnd"/>
+      <w:r>
+        <w:t xml:space="preserve"> syntax like this example (this example assumes that you want Python 3.3 as an additional environment for some reason):</w:t>
       </w:r>
     </w:p>
     <w:p>
@@ -1624,18 +1973,36 @@
           <w:rFonts w:ascii="Courier New" w:hAnsi="Courier New" w:cs="Courier New"/>
         </w:rPr>
       </w:pPr>
-      <w:r>
-        <w:rPr>
-          <w:rFonts w:ascii="Courier New" w:hAnsi="Courier New" w:cs="Courier New"/>
-        </w:rPr>
-        <w:t>conda create –n Python33 python=3.3</w:t>
-      </w:r>
-      <w:r>
-        <w:rPr>
-          <w:rFonts w:ascii="Courier New" w:hAnsi="Courier New" w:cs="Courier New"/>
-        </w:rPr>
-        <w:t xml:space="preserve"> ipykernel</w:t>
-      </w:r>
+      <w:proofErr w:type="spellStart"/>
+      <w:proofErr w:type="gramStart"/>
+      <w:r>
+        <w:rPr>
+          <w:rFonts w:ascii="Courier New" w:hAnsi="Courier New" w:cs="Courier New"/>
+        </w:rPr>
+        <w:t>conda</w:t>
+      </w:r>
+      <w:proofErr w:type="spellEnd"/>
+      <w:proofErr w:type="gramEnd"/>
+      <w:r>
+        <w:rPr>
+          <w:rFonts w:ascii="Courier New" w:hAnsi="Courier New" w:cs="Courier New"/>
+        </w:rPr>
+        <w:t xml:space="preserve"> create –n Python33 python=3.3</w:t>
+      </w:r>
+      <w:r>
+        <w:rPr>
+          <w:rFonts w:ascii="Courier New" w:hAnsi="Courier New" w:cs="Courier New"/>
+        </w:rPr>
+        <w:t xml:space="preserve"> </w:t>
+      </w:r>
+      <w:proofErr w:type="spellStart"/>
+      <w:r>
+        <w:rPr>
+          <w:rFonts w:ascii="Courier New" w:hAnsi="Courier New" w:cs="Courier New"/>
+        </w:rPr>
+        <w:t>ipykernel</w:t>
+      </w:r>
+      <w:proofErr w:type="spellEnd"/>
     </w:p>
     <w:p>
       <w:pPr>
@@ -1652,7 +2019,31 @@
         <w:ind w:left="1440"/>
       </w:pPr>
       <w:r>
-        <w:t>(the ipykernel argument adds it to the kernel/notebook menu on Jupyter)</w:t>
+        <w:t>(</w:t>
+      </w:r>
+      <w:proofErr w:type="gramStart"/>
+      <w:r>
+        <w:t>the</w:t>
+      </w:r>
+      <w:proofErr w:type="gramEnd"/>
+      <w:r>
+        <w:t xml:space="preserve"> </w:t>
+      </w:r>
+      <w:proofErr w:type="spellStart"/>
+      <w:r>
+        <w:t>ipykernel</w:t>
+      </w:r>
+      <w:proofErr w:type="spellEnd"/>
+      <w:r>
+        <w:t xml:space="preserve"> argument adds it to the kernel/notebook menu on </w:t>
+      </w:r>
+      <w:proofErr w:type="spellStart"/>
+      <w:r>
+        <w:t>Jupyter</w:t>
+      </w:r>
+      <w:proofErr w:type="spellEnd"/>
+      <w:r>
+        <w:t>)</w:t>
       </w:r>
     </w:p>
     <w:p>
@@ -1673,7 +2064,31 @@
         </w:numPr>
       </w:pPr>
       <w:r>
-        <w:t>To launch your Jupyter environment, you can either type “Jupyter notebook” from an anaconda command prompt, or you can use the “Jupyter Notebook” icon in your Anaconda3 programs menu.</w:t>
+        <w:t xml:space="preserve">To launch your </w:t>
+      </w:r>
+      <w:proofErr w:type="spellStart"/>
+      <w:r>
+        <w:t>Jupyter</w:t>
+      </w:r>
+      <w:proofErr w:type="spellEnd"/>
+      <w:r>
+        <w:t xml:space="preserve"> environment, you can either type “</w:t>
+      </w:r>
+      <w:proofErr w:type="spellStart"/>
+      <w:r>
+        <w:t>Jupyter</w:t>
+      </w:r>
+      <w:proofErr w:type="spellEnd"/>
+      <w:r>
+        <w:t xml:space="preserve"> notebook” from an anaconda command prompt, or you can use the “</w:t>
+      </w:r>
+      <w:proofErr w:type="spellStart"/>
+      <w:r>
+        <w:t>Jupyter</w:t>
+      </w:r>
+      <w:proofErr w:type="spellEnd"/>
+      <w:r>
+        <w:t xml:space="preserve"> Notebook” icon in your Anaconda3 programs menu.</w:t>
       </w:r>
     </w:p>
     <w:p>
@@ -1690,7 +2105,15 @@
         </w:numPr>
       </w:pPr>
       <w:r>
-        <w:t>By default, when your Jupyter environment launches, you will probably find that “root” = the highest level of your “Documents” or “</w:t>
+        <w:t xml:space="preserve">By default, when your </w:t>
+      </w:r>
+      <w:proofErr w:type="spellStart"/>
+      <w:r>
+        <w:t>Jupyter</w:t>
+      </w:r>
+      <w:proofErr w:type="spellEnd"/>
+      <w:r>
+        <w:t xml:space="preserve"> environment launches, you will probably find that “root” = the highest level of your “Documents” or “</w:t>
       </w:r>
       <w:r>
         <w:t>My Docu</w:t>
@@ -1716,7 +2139,15 @@
         <w:t>File you need to edit is in this path for Windows 7:  C:\Users\&lt;your username&gt;</w:t>
       </w:r>
       <w:r>
-        <w:t>\.jupyter\</w:t>
+        <w:t>\.</w:t>
+      </w:r>
+      <w:proofErr w:type="spellStart"/>
+      <w:r>
+        <w:t>jupyter</w:t>
+      </w:r>
+      <w:proofErr w:type="spellEnd"/>
+      <w:r>
+        <w:t>\</w:t>
       </w:r>
     </w:p>
     <w:p>
@@ -1778,11 +2209,19 @@
         </w:rPr>
         <w:t xml:space="preserve"> </w:t>
       </w:r>
-      <w:r>
-        <w:rPr>
-          <w:rFonts w:ascii="Courier New" w:hAnsi="Courier New" w:cs="Courier New"/>
-        </w:rPr>
-        <w:t>c.NotebookApp.notebook_dir =</w:t>
+      <w:proofErr w:type="spellStart"/>
+      <w:r>
+        <w:rPr>
+          <w:rFonts w:ascii="Courier New" w:hAnsi="Courier New" w:cs="Courier New"/>
+        </w:rPr>
+        <w:t>c.NotebookApp.notebook_dir</w:t>
+      </w:r>
+      <w:proofErr w:type="spellEnd"/>
+      <w:r>
+        <w:rPr>
+          <w:rFonts w:ascii="Courier New" w:hAnsi="Courier New" w:cs="Courier New"/>
+        </w:rPr>
+        <w:t xml:space="preserve"> =</w:t>
       </w:r>
     </w:p>
     <w:p>
@@ -1829,11 +2268,19 @@
           <w:rFonts w:ascii="Courier New" w:hAnsi="Courier New" w:cs="Courier New"/>
         </w:rPr>
       </w:pPr>
-      <w:r>
-        <w:rPr>
-          <w:rFonts w:ascii="Courier New" w:hAnsi="Courier New" w:cs="Courier New"/>
-        </w:rPr>
-        <w:t>c.NotebookApp.notebook_dir =</w:t>
+      <w:proofErr w:type="spellStart"/>
+      <w:r>
+        <w:rPr>
+          <w:rFonts w:ascii="Courier New" w:hAnsi="Courier New" w:cs="Courier New"/>
+        </w:rPr>
+        <w:t>c.NotebookApp.notebook_dir</w:t>
+      </w:r>
+      <w:proofErr w:type="spellEnd"/>
+      <w:r>
+        <w:rPr>
+          <w:rFonts w:ascii="Courier New" w:hAnsi="Courier New" w:cs="Courier New"/>
+        </w:rPr>
+        <w:t xml:space="preserve"> =</w:t>
       </w:r>
       <w:r>
         <w:rPr>
@@ -2046,7 +2493,7 @@
           <w:rPr>
             <w:noProof/>
           </w:rPr>
-          <w:t>1</w:t>
+          <w:t>8</w:t>
         </w:r>
         <w:r>
           <w:rPr>

</xml_diff>